<commit_message>
added assets to article
</commit_message>
<xml_diff>
--- a/Pogo Rent 3000.docx
+++ b/Pogo Rent 3000.docx
@@ -69,8 +69,6 @@
         </w:rPr>
         <w:t>]</w:t>
       </w:r>
-      <w:bookmarkStart w:id="0" w:name="_GoBack"/>
-      <w:bookmarkEnd w:id="0"/>
     </w:p>
     <w:p>
       <w:pPr>
@@ -141,16 +139,109 @@
       </w:r>
     </w:p>
     <w:p>
+      <w:r>
+        <w:t>The application is structured the simplest way possible with providing a robust platform to extend the system. We build a classic 3-tier applica</w:t>
+      </w:r>
+      <w:r>
+        <w:t>tion.</w:t>
+      </w:r>
+    </w:p>
+    <w:p>
       <w:pPr>
         <w:rPr>
           <w:i/>
         </w:rPr>
       </w:pPr>
       <w:r>
+        <w:t xml:space="preserve">On top we have Bing Maps V8. We believe this is one of the best map </w:t>
+      </w:r>
+      <w:r>
+        <w:t>widget out there as today. It provides a straight forward, documented API. Moreover a set of spatial function [</w:t>
+      </w:r>
+      <w:r>
         <w:rPr>
           <w:i/>
         </w:rPr>
-        <w:t>[Image]</w:t>
+        <w:t>list some]</w:t>
+      </w:r>
+      <w:r>
+        <w:t xml:space="preserve"> and a </w:t>
+      </w:r>
+      <w:r>
+        <w:rPr>
+          <w:i/>
+        </w:rPr>
+        <w:t xml:space="preserve">n </w:t>
+      </w:r>
+      <w:r>
+        <w:t xml:space="preserve">modules. A module is functionality you can add on to the web client. For example, GeoJSON support. You can also write your own modules. </w:t>
+      </w:r>
+      <w:r>
+        <w:rPr>
+          <w:i/>
+        </w:rPr>
+        <w:t>[Another article?]</w:t>
+      </w:r>
+      <w:bookmarkStart w:id="0" w:name="_GoBack"/>
+      <w:bookmarkEnd w:id="0"/>
+    </w:p>
+    <w:p>
+      <w:r>
+        <w:t>A</w:t>
+      </w:r>
+      <w:r>
+        <w:t>s service tier we have a</w:t>
+      </w:r>
+      <w:r>
+        <w:t xml:space="preserve"> Asp.NET Web API. This tier is boosted with Net Topology Suit which provide a rich set of GIS operations. I</w:t>
+      </w:r>
+      <w:r>
+        <w:t>t also provide GeoJSON support.</w:t>
+      </w:r>
+    </w:p>
+    <w:p>
+      <w:r>
+        <w:t>The database is a SQL Server where we use the spatial datatypes SQL Server provides. Using the spatial formats in SQL Server gives us better quality (i</w:t>
+      </w:r>
+      <w:r>
+        <w:t xml:space="preserve"> </w:t>
+      </w:r>
+      <w:r>
+        <w:t>e spatial constraints), ability to spatial filter etc. We will go into SQL Server and spatial in another article deeper.</w:t>
+      </w:r>
+    </w:p>
+    <w:p>
+      <w:pPr>
+        <w:rPr>
+          <w:i/>
+        </w:rPr>
+      </w:pPr>
+      <w:r>
+        <w:object w:dxaOrig="6860" w:dyaOrig="7793">
+          <v:shapetype id="_x0000_t75" coordsize="21600,21600" o:spt="75" o:preferrelative="t" path="m@4@5l@4@11@9@11@9@5xe" filled="f" stroked="f">
+            <v:stroke joinstyle="miter"/>
+            <v:formulas>
+              <v:f eqn="if lineDrawn pixelLineWidth 0"/>
+              <v:f eqn="sum @0 1 0"/>
+              <v:f eqn="sum 0 0 @1"/>
+              <v:f eqn="prod @2 1 2"/>
+              <v:f eqn="prod @3 21600 pixelWidth"/>
+              <v:f eqn="prod @3 21600 pixelHeight"/>
+              <v:f eqn="sum @0 0 1"/>
+              <v:f eqn="prod @6 1 2"/>
+              <v:f eqn="prod @7 21600 pixelWidth"/>
+              <v:f eqn="sum @8 21600 0"/>
+              <v:f eqn="prod @7 21600 pixelHeight"/>
+              <v:f eqn="sum @10 21600 0"/>
+            </v:formulas>
+            <v:path o:extrusionok="f" gradientshapeok="t" o:connecttype="rect"/>
+            <o:lock v:ext="edit" aspectratio="t"/>
+          </v:shapetype>
+          <v:shape id="_x0000_i1028" type="#_x0000_t75" style="width:4in;height:327.75pt" o:ole="">
+            <v:imagedata r:id="rId5" o:title=""/>
+          </v:shape>
+          <o:OLEObject Type="Embed" ProgID="Visio.Drawing.15" ShapeID="_x0000_i1028" DrawAspect="Content" ObjectID="_1541956685" r:id="rId6"/>
+        </w:object>
       </w:r>
     </w:p>
     <w:p>
@@ -415,6 +506,7 @@
     <w:lsdException w:name="HTML Sample" w:semiHidden="1" w:unhideWhenUsed="1"/>
     <w:lsdException w:name="HTML Typewriter" w:semiHidden="1" w:unhideWhenUsed="1"/>
     <w:lsdException w:name="HTML Variable" w:semiHidden="1" w:unhideWhenUsed="1"/>
+    <w:lsdException w:name="Normal Table" w:semiHidden="1" w:unhideWhenUsed="1"/>
     <w:lsdException w:name="annotation subject" w:semiHidden="1" w:unhideWhenUsed="1"/>
     <w:lsdException w:name="No List" w:semiHidden="1" w:unhideWhenUsed="1"/>
     <w:lsdException w:name="Outline List 1" w:semiHidden="1" w:unhideWhenUsed="1"/>
@@ -459,6 +551,7 @@
     <w:lsdException w:name="Table Professional" w:semiHidden="1" w:unhideWhenUsed="1"/>
     <w:lsdException w:name="Table Subtle 1" w:semiHidden="1" w:unhideWhenUsed="1"/>
     <w:lsdException w:name="Table Subtle 2" w:semiHidden="1" w:unhideWhenUsed="1"/>
+    <w:lsdException w:name="Table Web 1" w:semiHidden="1" w:unhideWhenUsed="1"/>
     <w:lsdException w:name="Table Web 2" w:semiHidden="1" w:unhideWhenUsed="1"/>
     <w:lsdException w:name="Table Web 3" w:semiHidden="1" w:unhideWhenUsed="1"/>
     <w:lsdException w:name="Balloon Text" w:semiHidden="1" w:unhideWhenUsed="1"/>

</xml_diff>

<commit_message>
added some design ideas ...
</commit_message>
<xml_diff>
--- a/Pogo Rent 3000.docx
+++ b/Pogo Rent 3000.docx
@@ -100,7 +100,7 @@
     </w:p>
     <w:p>
       <w:pPr>
-        <w:pStyle w:val="Heading3"/>
+        <w:pStyle w:val="Heading2"/>
       </w:pPr>
       <w:r>
         <w:t>Service Tier</w:t>
@@ -119,6 +119,11 @@
       <w:r>
         <w:t>t also provide GeoJSON support.</w:t>
       </w:r>
+      <w:r>
+        <w:t xml:space="preserve"> With this in place we have the possibility to provide OGC formats.</w:t>
+      </w:r>
+      <w:bookmarkStart w:id="0" w:name="_GoBack"/>
+      <w:bookmarkEnd w:id="0"/>
     </w:p>
     <w:p>
       <w:pPr>
@@ -169,7 +174,7 @@
           <v:shape id="_x0000_i1025" type="#_x0000_t75" style="width:4in;height:327.75pt" o:ole="">
             <v:imagedata r:id="rId5" o:title=""/>
           </v:shape>
-          <o:OLEObject Type="Embed" ProgID="Visio.Drawing.15" ShapeID="_x0000_i1025" DrawAspect="Content" ObjectID="_1542044948" r:id="rId6"/>
+          <o:OLEObject Type="Embed" ProgID="Visio.Drawing.15" ShapeID="_x0000_i1025" DrawAspect="Content" ObjectID="_1542374550" r:id="rId6"/>
         </w:object>
       </w:r>
     </w:p>
@@ -191,8 +196,6 @@
       <w:r>
         <w:t>simple as possible and it provides possibility to extend the PogoRent3000 system.</w:t>
       </w:r>
-      <w:bookmarkStart w:id="0" w:name="_GoBack"/>
-      <w:bookmarkEnd w:id="0"/>
     </w:p>
     <w:sectPr>
       <w:pgSz w:w="11906" w:h="16838"/>

</xml_diff>

<commit_message>
minor changes in article
</commit_message>
<xml_diff>
--- a/Pogo Rent 3000.docx
+++ b/Pogo Rent 3000.docx
@@ -26,7 +26,21 @@
     </w:p>
     <w:p>
       <w:r>
-        <w:t xml:space="preserve">The aim of this article is to describe the implementation of Pogo Rent 3000. </w:t>
+        <w:t>This is a the first of several articles about building robust</w:t>
+      </w:r>
+      <w:r>
+        <w:t xml:space="preserve"> GIS applications build on .Net and Bing Maps.</w:t>
+      </w:r>
+    </w:p>
+    <w:p>
+      <w:r>
+        <w:t>The aim of this</w:t>
+      </w:r>
+      <w:r>
+        <w:t xml:space="preserve"> first</w:t>
+      </w:r>
+      <w:r>
+        <w:t xml:space="preserve"> article is to describe the implementation of Pogo Rent 3000. </w:t>
       </w:r>
       <w:r>
         <w:t xml:space="preserve">The idea of this project is to provide a solid implementation of a GIS project based on Bing Maps. The techniques and framework used are well known and provide a robust foundation for GIS applications. </w:t>
@@ -34,7 +48,10 @@
     </w:p>
     <w:p>
       <w:r>
-        <w:t xml:space="preserve">We strongly believe that using standard formats for communication with GIS backend is something that is of importance and cannot be stated enough. </w:t>
+        <w:t>We strongly believe that using standard formats for communication with GIS backend is something that is of importan</w:t>
+      </w:r>
+      <w:r>
+        <w:t>ce and cannot be stated enough.</w:t>
       </w:r>
     </w:p>
     <w:p>
@@ -122,8 +139,6 @@
       <w:r>
         <w:t xml:space="preserve"> With this in place we have the possibility to provide OGC formats.</w:t>
       </w:r>
-      <w:bookmarkStart w:id="0" w:name="_GoBack"/>
-      <w:bookmarkEnd w:id="0"/>
     </w:p>
     <w:p>
       <w:pPr>
@@ -174,7 +189,7 @@
           <v:shape id="_x0000_i1025" type="#_x0000_t75" style="width:4in;height:327.75pt" o:ole="">
             <v:imagedata r:id="rId5" o:title=""/>
           </v:shape>
-          <o:OLEObject Type="Embed" ProgID="Visio.Drawing.15" ShapeID="_x0000_i1025" DrawAspect="Content" ObjectID="_1542374550" r:id="rId6"/>
+          <o:OLEObject Type="Embed" ProgID="Visio.Drawing.15" ShapeID="_x0000_i1025" DrawAspect="Content" ObjectID="_1543170594" r:id="rId6"/>
         </w:object>
       </w:r>
     </w:p>
@@ -196,6 +211,13 @@
       <w:r>
         <w:t>simple as possible and it provides possibility to extend the PogoRent3000 system.</w:t>
       </w:r>
+    </w:p>
+    <w:p>
+      <w:r>
+        <w:t>Happy pogoing!</w:t>
+      </w:r>
+      <w:bookmarkStart w:id="0" w:name="_GoBack"/>
+      <w:bookmarkEnd w:id="0"/>
     </w:p>
     <w:sectPr>
       <w:pgSz w:w="11906" w:h="16838"/>

</xml_diff>

<commit_message>
changes to documentation and data
</commit_message>
<xml_diff>
--- a/Pogo Rent 3000.docx
+++ b/Pogo Rent 3000.docx
@@ -15,6 +15,12 @@
         </w:rPr>
         <w:t>Pogo Rent 3000</w:t>
       </w:r>
+      <w:r>
+        <w:rPr>
+          <w:rStyle w:val="SubtleReference"/>
+        </w:rPr>
+        <w:t xml:space="preserve"> Part 1</w:t>
+      </w:r>
     </w:p>
     <w:p>
       <w:pPr>
@@ -26,7 +32,13 @@
     </w:p>
     <w:p>
       <w:r>
-        <w:t>This is a the first of several articles about building robust</w:t>
+        <w:t xml:space="preserve">This is a the first of </w:t>
+      </w:r>
+      <w:r>
+        <w:t>a series of</w:t>
+      </w:r>
+      <w:r>
+        <w:t xml:space="preserve"> articles about building robust</w:t>
       </w:r>
       <w:r>
         <w:t xml:space="preserve"> GIS applications build on .Net and Bing Maps.</w:t>
@@ -64,10 +76,7 @@
     </w:p>
     <w:p>
       <w:r>
-        <w:rPr>
-          <w:noProof/>
-        </w:rPr>
-        <w:object w:dxaOrig="225" w:dyaOrig="225">
+        <w:object w:dxaOrig="6860" w:dyaOrig="8433">
           <v:shapetype id="_x0000_t75" coordsize="21600,21600" o:spt="75" o:preferrelative="t" path="m@4@5l@4@11@9@11@9@5xe" filled="f" stroked="f">
             <v:stroke joinstyle="miter"/>
             <v:formulas>
@@ -87,15 +96,20 @@
             <v:path o:extrusionok="f" gradientshapeok="t" o:connecttype="rect"/>
             <o:lock v:ext="edit" aspectratio="t"/>
           </v:shapetype>
-          <v:shape id="_x0000_s1028" type="#_x0000_t75" style="position:absolute;margin-left:0;margin-top:0;width:4in;height:327.75pt;z-index:251659264;mso-position-horizontal:absolute;mso-position-horizontal-relative:text;mso-position-vertical:outside;mso-position-vertical-relative:text;mso-width-relative:page;mso-height-relative:page">
+          <v:shape id="_x0000_i1027" type="#_x0000_t75" style="width:183.75pt;height:225.75pt" o:ole="">
             <v:imagedata r:id="rId6" o:title=""/>
-            <w10:wrap type="square"/>
           </v:shape>
-          <o:OLEObject Type="Embed" ProgID="Visio.Drawing.15" ShapeID="_x0000_s1028" DrawAspect="Content" ObjectID="_1544855297" r:id="rId7"/>
+          <o:OLEObject Type="Embed" ProgID="Visio.Drawing.15" ShapeID="_x0000_i1027" DrawAspect="Content" ObjectID="_1548010646" r:id="rId7"/>
         </w:object>
       </w:r>
       <w:r>
-        <w:t>The application is structured the simplest way possible with providing a robust platform to extend the system. We build a classic 3-tier applica</w:t>
+        <w:t xml:space="preserve">The application is structured the simplest way possible </w:t>
+      </w:r>
+      <w:r>
+        <w:t>and</w:t>
+      </w:r>
+      <w:r>
+        <w:t xml:space="preserve"> providing a robust platform to extend the system. We build a classic 3-tier applica</w:t>
       </w:r>
       <w:r>
         <w:t>tion.</w:t>
@@ -146,15 +160,7 @@
         <w:t xml:space="preserve">n </w:t>
       </w:r>
       <w:r>
-        <w:t xml:space="preserve">modules. A module is functionality you can add on to the web client. For example, </w:t>
-      </w:r>
-      <w:proofErr w:type="spellStart"/>
-      <w:r>
-        <w:t>GeoJSON</w:t>
-      </w:r>
-      <w:proofErr w:type="spellEnd"/>
-      <w:r>
-        <w:t xml:space="preserve"> support. You can also write your own modules. </w:t>
+        <w:t xml:space="preserve">modules. A module is functionality you can add on to the web client. For example, GeoJSON support. You can also write your own modules. </w:t>
       </w:r>
       <w:r>
         <w:rPr>
@@ -182,18 +188,22 @@
         <w:t xml:space="preserve"> Asp.NET Web API. This tier is boosted with Net Topology Suit which provide a rich set of GIS operations. I</w:t>
       </w:r>
       <w:r>
-        <w:t xml:space="preserve">t also provide </w:t>
-      </w:r>
-      <w:proofErr w:type="spellStart"/>
-      <w:r>
-        <w:t>GeoJSON</w:t>
-      </w:r>
-      <w:proofErr w:type="spellEnd"/>
-      <w:r>
-        <w:t xml:space="preserve"> support.</w:t>
-      </w:r>
-      <w:r>
-        <w:t xml:space="preserve"> With this in place we have the possibility to provide OGC formats.</w:t>
+        <w:t>t also provide</w:t>
+      </w:r>
+      <w:r>
+        <w:t>s</w:t>
+      </w:r>
+      <w:r>
+        <w:t xml:space="preserve"> GeoJSON support.</w:t>
+      </w:r>
+      <w:r>
+        <w:t xml:space="preserve"> With this in place we have the possibility to </w:t>
+      </w:r>
+      <w:r>
+        <w:t>serve</w:t>
+      </w:r>
+      <w:r>
+        <w:t xml:space="preserve"> OGC formats.</w:t>
       </w:r>
     </w:p>
     <w:p>
@@ -206,13 +216,8 @@
     </w:p>
     <w:p>
       <w:r>
-        <w:t>The database is a SQL Server where we use the spatial datatypes SQL Server provides. Using the spatial formats in SQL Server gives us better quality (</w:t>
-      </w:r>
-      <w:proofErr w:type="spellStart"/>
-      <w:r>
-        <w:t>i</w:t>
-      </w:r>
-      <w:proofErr w:type="spellEnd"/>
+        <w:t>The database is a SQL Server where we use the spatial datatypes SQL Server provides. Using the spatial formats in SQL Server gives us better quality (i</w:t>
+      </w:r>
       <w:r>
         <w:t xml:space="preserve"> </w:t>
       </w:r>
@@ -232,7 +237,6 @@
         <w:pStyle w:val="Heading1"/>
       </w:pPr>
       <w:r>
-        <w:lastRenderedPageBreak/>
         <w:t>Wrap up</w:t>
       </w:r>
     </w:p>
@@ -245,6 +249,170 @@
       </w:r>
       <w:r>
         <w:t>simple as possible and it provides possibility to extend the PogoRent3000 system.</w:t>
+      </w:r>
+      <w:r>
+        <w:t xml:space="preserve"> To summarize, building a GIS application has the same struc</w:t>
+      </w:r>
+      <w:r>
+        <w:t>ture as any 3-tier application.</w:t>
+      </w:r>
+    </w:p>
+    <w:p/>
+    <w:p>
+      <w:pPr>
+        <w:pStyle w:val="Title"/>
+      </w:pPr>
+      <w:r>
+        <w:t>POGO RENT 3000 PART 2</w:t>
+      </w:r>
+    </w:p>
+    <w:p>
+      <w:r>
+        <w:t xml:space="preserve">In the first part we described how to </w:t>
+      </w:r>
+      <w:r>
+        <w:t>build for</w:t>
+      </w:r>
+      <w:r>
+        <w:t xml:space="preserve"> a robust GIS </w:t>
+      </w:r>
+      <w:r>
+        <w:t>system</w:t>
+      </w:r>
+      <w:r>
+        <w:t xml:space="preserve">. In this part we’ll move on to static maps </w:t>
+      </w:r>
+      <w:r>
+        <w:t>and modules.</w:t>
+      </w:r>
+    </w:p>
+    <w:p>
+      <w:pPr>
+        <w:pStyle w:val="Heading1"/>
+      </w:pPr>
+      <w:r>
+        <w:t>Static Maps</w:t>
+      </w:r>
+    </w:p>
+    <w:p>
+      <w:r>
+        <w:t xml:space="preserve">Static maps are great. In many occasions you just need to provide an image. You really don’t need an interactive map. Sometimes you just want to show a location, or a route between locations. For this </w:t>
+      </w:r>
+      <w:r>
+        <w:t>purpose,</w:t>
+      </w:r>
+      <w:r>
+        <w:t xml:space="preserve"> static maps are great.</w:t>
+      </w:r>
+    </w:p>
+    <w:p>
+      <w:r>
+        <w:t xml:space="preserve">So where does </w:t>
+      </w:r>
+      <w:r>
+        <w:t xml:space="preserve">static maps fit </w:t>
+      </w:r>
+      <w:r>
+        <w:t xml:space="preserve">in our solution. On our web site! We want to show spots where it is great to </w:t>
+      </w:r>
+      <w:r>
+        <w:t>pogo.</w:t>
+      </w:r>
+      <w:r>
+        <w:t xml:space="preserve"> It is really to embed a static map. Just treat it as any image! For example</w:t>
+      </w:r>
+    </w:p>
+    <w:p>
+      <w:pPr>
+        <w:rPr>
+          <w:rFonts w:ascii="Consolas" w:hAnsi="Consolas" w:cs="Consolas"/>
+          <w:color w:val="0000FF"/>
+          <w:sz w:val="19"/>
+          <w:szCs w:val="19"/>
+        </w:rPr>
+      </w:pPr>
+      <w:r>
+        <w:rPr>
+          <w:rFonts w:ascii="Consolas" w:hAnsi="Consolas" w:cs="Consolas"/>
+          <w:color w:val="0000FF"/>
+          <w:sz w:val="19"/>
+          <w:szCs w:val="19"/>
+        </w:rPr>
+        <w:t>&lt;</w:t>
+      </w:r>
+      <w:r>
+        <w:rPr>
+          <w:rFonts w:ascii="Consolas" w:hAnsi="Consolas" w:cs="Consolas"/>
+          <w:color w:val="800000"/>
+          <w:sz w:val="19"/>
+          <w:szCs w:val="19"/>
+        </w:rPr>
+        <w:t>img</w:t>
+      </w:r>
+      <w:r>
+        <w:rPr>
+          <w:rFonts w:ascii="Consolas" w:hAnsi="Consolas" w:cs="Consolas"/>
+          <w:color w:val="000000"/>
+          <w:sz w:val="19"/>
+          <w:szCs w:val="19"/>
+        </w:rPr>
+        <w:t xml:space="preserve"> </w:t>
+      </w:r>
+      <w:r>
+        <w:rPr>
+          <w:rFonts w:ascii="Consolas" w:hAnsi="Consolas" w:cs="Consolas"/>
+          <w:color w:val="FF0000"/>
+          <w:sz w:val="19"/>
+          <w:szCs w:val="19"/>
+        </w:rPr>
+        <w:t>src</w:t>
+      </w:r>
+      <w:r>
+        <w:rPr>
+          <w:rFonts w:ascii="Consolas" w:hAnsi="Consolas" w:cs="Consolas"/>
+          <w:color w:val="0000FF"/>
+          <w:sz w:val="19"/>
+          <w:szCs w:val="19"/>
+        </w:rPr>
+        <w:t>="http://dev.virtualearth.net/REST/v1/Imagery/Map/Road/-28.014407569005286,153.42029571533203/12?mapSize=200,200&amp;key=</w:t>
+      </w:r>
+      <w:r>
+        <w:rPr>
+          <w:rFonts w:ascii="Consolas" w:hAnsi="Consolas" w:cs="Consolas"/>
+          <w:color w:val="0000FF"/>
+          <w:sz w:val="19"/>
+          <w:szCs w:val="19"/>
+        </w:rPr>
+        <w:t>{BING KEY} /&gt;</w:t>
+      </w:r>
+    </w:p>
+    <w:p>
+      <w:r>
+        <w:t xml:space="preserve">The above will include an image on a web page that is 200x200px in size. Since it is an image it can be treated as an image. For example, put them in a </w:t>
+      </w:r>
+      <w:r>
+        <w:t>slider</w:t>
+      </w:r>
+      <w:r>
+        <w:t>.</w:t>
+      </w:r>
+    </w:p>
+    <w:p>
+      <w:r>
+        <w:t>In the example site, we have just included static maps as images since it fits our purpose of showing where to pogo.</w:t>
+      </w:r>
+    </w:p>
+    <w:p>
+      <w:pPr>
+        <w:pStyle w:val="Heading1"/>
+      </w:pPr>
+      <w:r>
+        <w:t>Modules</w:t>
+      </w:r>
+    </w:p>
+    <w:p>
+      <w:r>
+        <w:t>Modules is pluggable technique to add functions to Bing Maps.</w:t>
       </w:r>
       <w:bookmarkStart w:id="0" w:name="_GoBack"/>
       <w:bookmarkEnd w:id="0"/>
@@ -1268,7 +1436,7 @@
 </file>
 
 <file path=customXml/itemProps1.xml><?xml version="1.0" encoding="utf-8"?>
-<ds:datastoreItem xmlns:ds="http://schemas.openxmlformats.org/officeDocument/2006/customXml" ds:itemID="{BD2C83F0-DB1A-4457-B14D-20612625856E}">
+<ds:datastoreItem xmlns:ds="http://schemas.openxmlformats.org/officeDocument/2006/customXml" ds:itemID="{3249FE62-46DF-48C4-A263-911B12E430D0}">
   <ds:schemaRefs>
     <ds:schemaRef ds:uri="http://schemas.openxmlformats.org/officeDocument/2006/bibliography"/>
   </ds:schemaRefs>

</xml_diff>

<commit_message>
worked on the article
</commit_message>
<xml_diff>
--- a/Pogo Rent 3000.docx
+++ b/Pogo Rent 3000.docx
@@ -32,13 +32,44 @@
     </w:p>
     <w:p>
       <w:r>
-        <w:t xml:space="preserve">This is a the first of </w:t>
-      </w:r>
-      <w:r>
-        <w:t>a series of</w:t>
-      </w:r>
-      <w:r>
-        <w:t xml:space="preserve"> articles about building robust</w:t>
+        <w:t>Pogo Rent 3000 is a fictional company that hires pogo sticks round the world. Through a serious of articles will show how to add GIS functions to its website.</w:t>
+      </w:r>
+      <w:r>
+        <w:t xml:space="preserve"> For start the company wants to show a basic map with great Pogo parks in northern Sweden.</w:t>
+      </w:r>
+      <w:bookmarkStart w:id="0" w:name="_GoBack"/>
+      <w:bookmarkEnd w:id="0"/>
+    </w:p>
+    <w:p>
+      <w:r>
+        <w:t xml:space="preserve">The aim </w:t>
+      </w:r>
+      <w:r>
+        <w:t>of</w:t>
+      </w:r>
+      <w:r>
+        <w:t xml:space="preserve"> the</w:t>
+      </w:r>
+      <w:r>
+        <w:t xml:space="preserve"> articles</w:t>
+      </w:r>
+      <w:r>
+        <w:t xml:space="preserve"> is to give and idea</w:t>
+      </w:r>
+      <w:r>
+        <w:t xml:space="preserve"> </w:t>
+      </w:r>
+      <w:r>
+        <w:t>how to</w:t>
+      </w:r>
+      <w:r>
+        <w:t xml:space="preserve"> </w:t>
+      </w:r>
+      <w:r>
+        <w:t xml:space="preserve">build </w:t>
+      </w:r>
+      <w:r>
+        <w:t>robust</w:t>
       </w:r>
       <w:r>
         <w:t xml:space="preserve"> GIS applications build on .Net and Bing Maps.</w:t>
@@ -65,6 +96,35 @@
       <w:r>
         <w:t>ce and cannot be stated enough.</w:t>
       </w:r>
+      <w:r>
+        <w:t xml:space="preserve"> </w:t>
+      </w:r>
+      <w:r>
+        <w:t xml:space="preserve">Showing </w:t>
+      </w:r>
+      <w:r>
+        <w:t>an</w:t>
+      </w:r>
+      <w:r>
+        <w:t xml:space="preserve"> example an</w:t>
+      </w:r>
+      <w:r>
+        <w:t xml:space="preserve"> endpoint </w:t>
+      </w:r>
+      <w:r>
+        <w:t xml:space="preserve">that simulates a Web Feature Service (WFS from OGC, see </w:t>
+      </w:r>
+      <w:hyperlink r:id="rId6" w:history="1">
+        <w:r>
+          <w:rPr>
+            <w:rStyle w:val="Hyperlink"/>
+          </w:rPr>
+          <w:t>http://www.opengeospatial.org/standards/wfs</w:t>
+        </w:r>
+      </w:hyperlink>
+      <w:r>
+        <w:t xml:space="preserve">) or included in the code as a GeoServiceController. </w:t>
+      </w:r>
     </w:p>
     <w:p>
       <w:pPr>
@@ -72,6 +132,11 @@
       </w:pPr>
       <w:r>
         <w:t>Application structure</w:t>
+      </w:r>
+    </w:p>
+    <w:p>
+      <w:r>
+        <w:t>The application is structured the simplest way possible and providing a robust platform to extend the system. We build a classic 3-tier application.</w:t>
       </w:r>
     </w:p>
     <w:p>
@@ -96,23 +161,11 @@
             <v:path o:extrusionok="f" gradientshapeok="t" o:connecttype="rect"/>
             <o:lock v:ext="edit" aspectratio="t"/>
           </v:shapetype>
-          <v:shape id="_x0000_i1025" type="#_x0000_t75" style="width:183.75pt;height:225.75pt" o:ole="">
-            <v:imagedata r:id="rId6" o:title=""/>
+          <v:shape id="_x0000_i1027" type="#_x0000_t75" style="width:197.25pt;height:243pt" o:ole="">
+            <v:imagedata r:id="rId7" o:title=""/>
           </v:shape>
-          <o:OLEObject Type="Embed" ProgID="Visio.Drawing.15" ShapeID="_x0000_i1025" DrawAspect="Content" ObjectID="_1549133458" r:id="rId7"/>
+          <o:OLEObject Type="Embed" ProgID="Visio.Drawing.15" ShapeID="_x0000_i1027" DrawAspect="Content" ObjectID="_1549909712" r:id="rId8"/>
         </w:object>
-      </w:r>
-      <w:r>
-        <w:t xml:space="preserve">The application is structured the simplest way possible </w:t>
-      </w:r>
-      <w:r>
-        <w:t>and</w:t>
-      </w:r>
-      <w:r>
-        <w:t xml:space="preserve"> providing a robust platform to extend the system. We build a classic 3-tier applica</w:t>
-      </w:r>
-      <w:r>
-        <w:t>tion.</w:t>
       </w:r>
     </w:p>
     <w:p>
@@ -142,31 +195,13 @@
         <w:t xml:space="preserve"> </w:t>
       </w:r>
       <w:r>
-        <w:t>over a set of spatial function [</w:t>
-      </w:r>
-      <w:r>
-        <w:rPr>
-          <w:i/>
-        </w:rPr>
-        <w:t>list some]</w:t>
-      </w:r>
-      <w:r>
-        <w:t xml:space="preserve"> and a </w:t>
-      </w:r>
-      <w:r>
-        <w:rPr>
-          <w:i/>
-        </w:rPr>
-        <w:t xml:space="preserve">n </w:t>
-      </w:r>
-      <w:r>
-        <w:t xml:space="preserve">modules. A module is functionality you can add on to the web client. For example, GeoJSON support. You can also write your own modules. </w:t>
-      </w:r>
-      <w:r>
-        <w:rPr>
-          <w:i/>
-        </w:rPr>
-        <w:t>[Another article?]</w:t>
+        <w:t xml:space="preserve">over a set of spatial function like measuring and a set of </w:t>
+      </w:r>
+      <w:r>
+        <w:t>modules. A module is functionality you can add on to the web client. For example, GeoJSON support. You c</w:t>
+      </w:r>
+      <w:r>
+        <w:t>an also write your own modules.</w:t>
       </w:r>
     </w:p>
     <w:p>
@@ -174,6 +209,7 @@
         <w:pStyle w:val="Heading2"/>
       </w:pPr>
       <w:r>
+        <w:lastRenderedPageBreak/>
         <w:t>Service Tier</w:t>
       </w:r>
     </w:p>
@@ -185,7 +221,30 @@
         <w:t>s service tier we have a</w:t>
       </w:r>
       <w:r>
-        <w:t xml:space="preserve"> Asp.NET Web API. This tier is boosted with Net Topology Suit which provide a rich set of GIS operations. I</w:t>
+        <w:t xml:space="preserve"> Asp.NET Web API. This tier is boosted with Net Topology Suit</w:t>
+      </w:r>
+      <w:r>
+        <w:t xml:space="preserve"> (NTS, </w:t>
+      </w:r>
+      <w:hyperlink r:id="rId9" w:history="1">
+        <w:r>
+          <w:rPr>
+            <w:rStyle w:val="Hyperlink"/>
+          </w:rPr>
+          <w:t>https://github.com/NetTopologySuite/NetTopologySuite</w:t>
+        </w:r>
+      </w:hyperlink>
+      <w:r>
+        <w:t>)</w:t>
+      </w:r>
+      <w:r>
+        <w:t xml:space="preserve"> which provide a rich set of GIS operations. </w:t>
+      </w:r>
+      <w:r>
+        <w:t xml:space="preserve">NTS is great for adding spatial functions to the application. </w:t>
+      </w:r>
+      <w:r>
+        <w:t>I</w:t>
       </w:r>
       <w:r>
         <w:t>t also provide</w:t>
@@ -205,6 +264,9 @@
       <w:r>
         <w:t xml:space="preserve"> OGC formats.</w:t>
       </w:r>
+      <w:r>
+        <w:t xml:space="preserve"> </w:t>
+      </w:r>
     </w:p>
     <w:p>
       <w:pPr>
@@ -216,21 +278,11 @@
     </w:p>
     <w:p>
       <w:r>
-        <w:t>The database is a SQL Server where we use the spatial datatypes SQL Server provides. Using the spatial formats in SQL Server gives us better quality (i</w:t>
-      </w:r>
-      <w:r>
-        <w:t xml:space="preserve"> </w:t>
-      </w:r>
-      <w:r>
-        <w:t>e spatial constraints), ability to spatial filter etc. We will go into SQL Server and spatial in another article deeper.</w:t>
-      </w:r>
-    </w:p>
-    <w:p>
-      <w:pPr>
-        <w:rPr>
-          <w:i/>
-        </w:rPr>
-      </w:pPr>
+        <w:t xml:space="preserve">In this example we use a </w:t>
+      </w:r>
+      <w:r>
+        <w:t>single text file as data source. The source is a GeoJSON file. We could of course easily just ask for the GeoJSON file directly through a GET request from the client but for demo purpose we actually read and parse the file with NTS.</w:t>
+      </w:r>
     </w:p>
     <w:p>
       <w:pPr>
@@ -396,7 +448,7 @@
       <w:r>
         <w:t xml:space="preserve">It is a bit tricky to get the URL correct, here is the documentation on MSDN </w:t>
       </w:r>
-      <w:hyperlink r:id="rId8" w:history="1">
+      <w:hyperlink r:id="rId10" w:history="1">
         <w:r>
           <w:rPr>
             <w:rStyle w:val="Hyperlink"/>
@@ -422,12 +474,10 @@
       <w:r>
         <w:t xml:space="preserve"> here</w:t>
       </w:r>
-      <w:bookmarkStart w:id="0" w:name="_GoBack"/>
-      <w:bookmarkEnd w:id="0"/>
       <w:r>
         <w:t xml:space="preserve"> </w:t>
       </w:r>
-      <w:hyperlink r:id="rId9" w:history="1">
+      <w:hyperlink r:id="rId11" w:history="1">
         <w:r>
           <w:rPr>
             <w:rStyle w:val="Hyperlink"/>
@@ -468,7 +518,7 @@
       <w:r>
         <w:t xml:space="preserve"> being used. There are a numerous modules, for a complete list see here, </w:t>
       </w:r>
-      <w:hyperlink r:id="rId10" w:history="1">
+      <w:hyperlink r:id="rId12" w:history="1">
         <w:r>
           <w:rPr>
             <w:rStyle w:val="Hyperlink"/>
@@ -485,7 +535,7 @@
       <w:r>
         <w:t xml:space="preserve">There is a compability list here </w:t>
       </w:r>
-      <w:hyperlink r:id="rId11" w:history="1">
+      <w:hyperlink r:id="rId13" w:history="1">
         <w:r>
           <w:rPr>
             <w:rStyle w:val="Hyperlink"/>
@@ -499,6 +549,7 @@
     </w:p>
     <w:p>
       <w:r>
+        <w:lastRenderedPageBreak/>
         <w:t xml:space="preserve">In the public web site for this article the Custom Inbox Control are used. It means you are able to click on parks and the information available. </w:t>
       </w:r>
     </w:p>
@@ -1532,7 +1583,7 @@
 </file>
 
 <file path=customXml/itemProps1.xml><?xml version="1.0" encoding="utf-8"?>
-<ds:datastoreItem xmlns:ds="http://schemas.openxmlformats.org/officeDocument/2006/customXml" ds:itemID="{B30876FD-95B9-4704-9501-23676279DE65}">
+<ds:datastoreItem xmlns:ds="http://schemas.openxmlformats.org/officeDocument/2006/customXml" ds:itemID="{8A2D513F-2F51-4DC3-8214-F9BAD3FCAFB0}">
   <ds:schemaRefs>
     <ds:schemaRef ds:uri="http://schemas.openxmlformats.org/officeDocument/2006/bibliography"/>
   </ds:schemaRefs>

</xml_diff>

<commit_message>
article changes, rename variable
</commit_message>
<xml_diff>
--- a/Pogo Rent 3000.docx
+++ b/Pogo Rent 3000.docx
@@ -37,8 +37,6 @@
       <w:r>
         <w:t xml:space="preserve"> For start the company wants to show a basic map with great Pogo parks in northern Sweden.</w:t>
       </w:r>
-      <w:bookmarkStart w:id="0" w:name="_GoBack"/>
-      <w:bookmarkEnd w:id="0"/>
     </w:p>
     <w:p>
       <w:r>
@@ -164,7 +162,7 @@
           <v:shape id="_x0000_i1027" type="#_x0000_t75" style="width:197.25pt;height:243pt" o:ole="">
             <v:imagedata r:id="rId7" o:title=""/>
           </v:shape>
-          <o:OLEObject Type="Embed" ProgID="Visio.Drawing.15" ShapeID="_x0000_i1027" DrawAspect="Content" ObjectID="_1549909712" r:id="rId8"/>
+          <o:OLEObject Type="Embed" ProgID="Visio.Drawing.15" ShapeID="_x0000_i1027" DrawAspect="Content" ObjectID="_1549911574" r:id="rId8"/>
         </w:object>
       </w:r>
     </w:p>
@@ -198,7 +196,15 @@
         <w:t xml:space="preserve">over a set of spatial function like measuring and a set of </w:t>
       </w:r>
       <w:r>
-        <w:t>modules. A module is functionality you can add on to the web client. For example, GeoJSON support. You c</w:t>
+        <w:t xml:space="preserve">modules. A module is functionality you can add on to the web client. For example, </w:t>
+      </w:r>
+      <w:proofErr w:type="spellStart"/>
+      <w:r>
+        <w:t>GeoJSON</w:t>
+      </w:r>
+      <w:proofErr w:type="spellEnd"/>
+      <w:r>
+        <w:t xml:space="preserve"> support. You c</w:t>
       </w:r>
       <w:r>
         <w:t>an also write your own modules.</w:t>
@@ -253,7 +259,15 @@
         <w:t>s</w:t>
       </w:r>
       <w:r>
-        <w:t xml:space="preserve"> GeoJSON support.</w:t>
+        <w:t xml:space="preserve"> </w:t>
+      </w:r>
+      <w:proofErr w:type="spellStart"/>
+      <w:r>
+        <w:t>GeoJSON</w:t>
+      </w:r>
+      <w:proofErr w:type="spellEnd"/>
+      <w:r>
+        <w:t xml:space="preserve"> support.</w:t>
       </w:r>
       <w:r>
         <w:t xml:space="preserve"> With this in place we have the possibility to </w:t>
@@ -281,7 +295,249 @@
         <w:t xml:space="preserve">In this example we use a </w:t>
       </w:r>
       <w:r>
-        <w:t>single text file as data source. The source is a GeoJSON file. We could of course easily just ask for the GeoJSON file directly through a GET request from the client but for demo purpose we actually read and parse the file with NTS.</w:t>
+        <w:t xml:space="preserve">single text file as data source. The source is a </w:t>
+      </w:r>
+      <w:proofErr w:type="spellStart"/>
+      <w:r>
+        <w:t>GeoJSON</w:t>
+      </w:r>
+      <w:proofErr w:type="spellEnd"/>
+      <w:r>
+        <w:t xml:space="preserve"> file. We could of course easily just ask for the </w:t>
+      </w:r>
+      <w:proofErr w:type="spellStart"/>
+      <w:r>
+        <w:t>GeoJSON</w:t>
+      </w:r>
+      <w:proofErr w:type="spellEnd"/>
+      <w:r>
+        <w:t xml:space="preserve"> file directly through a GET request from the client but for demo purpose we actually read and parse the file with NTS.</w:t>
+      </w:r>
+      <w:r>
+        <w:t xml:space="preserve"> The data tier also has an interface, </w:t>
+      </w:r>
+    </w:p>
+    <w:p>
+      <w:r>
+        <w:t xml:space="preserve">Reading </w:t>
+      </w:r>
+      <w:proofErr w:type="spellStart"/>
+      <w:r>
+        <w:t>GeoJSON</w:t>
+      </w:r>
+      <w:proofErr w:type="spellEnd"/>
+      <w:r>
+        <w:t xml:space="preserve"> with NTS is really simple, here is a snippet from the application:</w:t>
+      </w:r>
+    </w:p>
+    <w:p>
+      <w:pPr>
+        <w:autoSpaceDE w:val="0"/>
+        <w:autoSpaceDN w:val="0"/>
+        <w:adjustRightInd w:val="0"/>
+        <w:spacing w:after="0" w:line="240" w:lineRule="auto"/>
+        <w:rPr>
+          <w:rFonts w:ascii="Consolas" w:hAnsi="Consolas" w:cs="Consolas"/>
+          <w:color w:val="000000"/>
+          <w:sz w:val="19"/>
+          <w:szCs w:val="19"/>
+        </w:rPr>
+      </w:pPr>
+      <w:proofErr w:type="spellStart"/>
+      <w:r>
+        <w:rPr>
+          <w:rFonts w:ascii="Consolas" w:hAnsi="Consolas" w:cs="Consolas"/>
+          <w:color w:val="0000FF"/>
+          <w:sz w:val="19"/>
+          <w:szCs w:val="19"/>
+        </w:rPr>
+        <w:t>var</w:t>
+      </w:r>
+      <w:proofErr w:type="spellEnd"/>
+      <w:r>
+        <w:rPr>
+          <w:rFonts w:ascii="Consolas" w:hAnsi="Consolas" w:cs="Consolas"/>
+          <w:color w:val="000000"/>
+          <w:sz w:val="19"/>
+          <w:szCs w:val="19"/>
+        </w:rPr>
+        <w:t xml:space="preserve"> reader = </w:t>
+      </w:r>
+      <w:r>
+        <w:rPr>
+          <w:rFonts w:ascii="Consolas" w:hAnsi="Consolas" w:cs="Consolas"/>
+          <w:color w:val="0000FF"/>
+          <w:sz w:val="19"/>
+          <w:szCs w:val="19"/>
+        </w:rPr>
+        <w:t>new</w:t>
+      </w:r>
+      <w:r>
+        <w:rPr>
+          <w:rFonts w:ascii="Consolas" w:hAnsi="Consolas" w:cs="Consolas"/>
+          <w:color w:val="000000"/>
+          <w:sz w:val="19"/>
+          <w:szCs w:val="19"/>
+        </w:rPr>
+        <w:t xml:space="preserve"> </w:t>
+      </w:r>
+      <w:proofErr w:type="spellStart"/>
+      <w:r>
+        <w:rPr>
+          <w:rFonts w:ascii="Consolas" w:hAnsi="Consolas" w:cs="Consolas"/>
+          <w:color w:val="000000"/>
+          <w:sz w:val="19"/>
+          <w:szCs w:val="19"/>
+        </w:rPr>
+        <w:t>NetTopologySuite.IO.</w:t>
+      </w:r>
+      <w:r>
+        <w:rPr>
+          <w:rFonts w:ascii="Consolas" w:hAnsi="Consolas" w:cs="Consolas"/>
+          <w:color w:val="2B91AF"/>
+          <w:sz w:val="19"/>
+          <w:szCs w:val="19"/>
+        </w:rPr>
+        <w:t>GeoJsonReader</w:t>
+      </w:r>
+      <w:proofErr w:type="spellEnd"/>
+      <w:r>
+        <w:rPr>
+          <w:rFonts w:ascii="Consolas" w:hAnsi="Consolas" w:cs="Consolas"/>
+          <w:color w:val="000000"/>
+          <w:sz w:val="19"/>
+          <w:szCs w:val="19"/>
+        </w:rPr>
+        <w:t>();</w:t>
+      </w:r>
+    </w:p>
+    <w:p>
+      <w:pPr>
+        <w:autoSpaceDE w:val="0"/>
+        <w:autoSpaceDN w:val="0"/>
+        <w:adjustRightInd w:val="0"/>
+        <w:spacing w:after="0" w:line="240" w:lineRule="auto"/>
+        <w:rPr>
+          <w:rFonts w:ascii="Consolas" w:hAnsi="Consolas" w:cs="Consolas"/>
+          <w:color w:val="000000"/>
+          <w:sz w:val="19"/>
+          <w:szCs w:val="19"/>
+        </w:rPr>
+      </w:pPr>
+      <w:proofErr w:type="spellStart"/>
+      <w:r>
+        <w:rPr>
+          <w:rFonts w:ascii="Consolas" w:hAnsi="Consolas" w:cs="Consolas"/>
+          <w:color w:val="0000FF"/>
+          <w:sz w:val="19"/>
+          <w:szCs w:val="19"/>
+        </w:rPr>
+        <w:t>var</w:t>
+      </w:r>
+      <w:proofErr w:type="spellEnd"/>
+      <w:r>
+        <w:rPr>
+          <w:rFonts w:ascii="Consolas" w:hAnsi="Consolas" w:cs="Consolas"/>
+          <w:color w:val="000000"/>
+          <w:sz w:val="19"/>
+          <w:szCs w:val="19"/>
+        </w:rPr>
+        <w:t xml:space="preserve"> features = </w:t>
+      </w:r>
+      <w:proofErr w:type="spellStart"/>
+      <w:r>
+        <w:rPr>
+          <w:rFonts w:ascii="Consolas" w:hAnsi="Consolas" w:cs="Consolas"/>
+          <w:color w:val="000000"/>
+          <w:sz w:val="19"/>
+          <w:szCs w:val="19"/>
+        </w:rPr>
+        <w:t>reader.Read</w:t>
+      </w:r>
+      <w:proofErr w:type="spellEnd"/>
+      <w:r>
+        <w:rPr>
+          <w:rFonts w:ascii="Consolas" w:hAnsi="Consolas" w:cs="Consolas"/>
+          <w:color w:val="000000"/>
+          <w:sz w:val="19"/>
+          <w:szCs w:val="19"/>
+        </w:rPr>
+        <w:t>&lt;</w:t>
+      </w:r>
+      <w:proofErr w:type="spellStart"/>
+      <w:r>
+        <w:rPr>
+          <w:rFonts w:ascii="Consolas" w:hAnsi="Consolas" w:cs="Consolas"/>
+          <w:color w:val="2B91AF"/>
+          <w:sz w:val="19"/>
+          <w:szCs w:val="19"/>
+        </w:rPr>
+        <w:t>FeatureCollection</w:t>
+      </w:r>
+      <w:proofErr w:type="spellEnd"/>
+      <w:r>
+        <w:rPr>
+          <w:rFonts w:ascii="Consolas" w:hAnsi="Consolas" w:cs="Consolas"/>
+          <w:color w:val="000000"/>
+          <w:sz w:val="19"/>
+          <w:szCs w:val="19"/>
+        </w:rPr>
+        <w:t>&gt;(data);</w:t>
+      </w:r>
+    </w:p>
+    <w:p>
+      <w:pPr>
+        <w:autoSpaceDE w:val="0"/>
+        <w:autoSpaceDN w:val="0"/>
+        <w:adjustRightInd w:val="0"/>
+        <w:spacing w:after="0" w:line="240" w:lineRule="auto"/>
+        <w:rPr>
+          <w:rFonts w:ascii="Consolas" w:hAnsi="Consolas" w:cs="Consolas"/>
+          <w:color w:val="000000"/>
+          <w:sz w:val="19"/>
+          <w:szCs w:val="19"/>
+        </w:rPr>
+      </w:pPr>
+      <w:r>
+        <w:rPr>
+          <w:rFonts w:ascii="Consolas" w:hAnsi="Consolas" w:cs="Consolas"/>
+          <w:color w:val="000000"/>
+          <w:sz w:val="19"/>
+          <w:szCs w:val="19"/>
+        </w:rPr>
+        <w:t xml:space="preserve">      </w:t>
+      </w:r>
+    </w:p>
+    <w:p>
+      <w:bookmarkStart w:id="0" w:name="_GoBack"/>
+      <w:r>
+        <w:rPr>
+          <w:i/>
+        </w:rPr>
+        <w:t>Data</w:t>
+      </w:r>
+      <w:r>
+        <w:t xml:space="preserve"> </w:t>
+      </w:r>
+      <w:bookmarkEnd w:id="0"/>
+      <w:r>
+        <w:t xml:space="preserve">is the </w:t>
+      </w:r>
+      <w:proofErr w:type="spellStart"/>
+      <w:r>
+        <w:t>GeoJSON</w:t>
+      </w:r>
+      <w:proofErr w:type="spellEnd"/>
+      <w:r>
+        <w:t xml:space="preserve">. It will parse the </w:t>
+      </w:r>
+      <w:proofErr w:type="spellStart"/>
+      <w:r>
+        <w:t>json</w:t>
+      </w:r>
+      <w:proofErr w:type="spellEnd"/>
+      <w:r>
+        <w:t xml:space="preserve"> into an object which we can spatial filter, manipulate compare or do other operations.</w:t>
       </w:r>
     </w:p>
     <w:p>
@@ -395,6 +651,7 @@
         </w:rPr>
         <w:t>&lt;</w:t>
       </w:r>
+      <w:proofErr w:type="spellStart"/>
       <w:r>
         <w:rPr>
           <w:rFonts w:ascii="Consolas" w:hAnsi="Consolas" w:cs="Consolas"/>
@@ -404,6 +661,7 @@
         </w:rPr>
         <w:t>img</w:t>
       </w:r>
+      <w:proofErr w:type="spellEnd"/>
       <w:r>
         <w:rPr>
           <w:rFonts w:ascii="Consolas" w:hAnsi="Consolas" w:cs="Consolas"/>
@@ -499,6 +757,7 @@
         <w:pStyle w:val="Heading1"/>
       </w:pPr>
       <w:r>
+        <w:lastRenderedPageBreak/>
         <w:t>Modules</w:t>
       </w:r>
     </w:p>
@@ -513,7 +772,15 @@
         <w:t>pluggable techniqu</w:t>
       </w:r>
       <w:r>
-        <w:t>e to add functions to Bing Maps. In the demo site the GeoJSON module</w:t>
+        <w:t xml:space="preserve">e to add functions to Bing Maps. In the demo site the </w:t>
+      </w:r>
+      <w:proofErr w:type="spellStart"/>
+      <w:r>
+        <w:t>GeoJSON</w:t>
+      </w:r>
+      <w:proofErr w:type="spellEnd"/>
+      <w:r>
+        <w:t xml:space="preserve"> module</w:t>
       </w:r>
       <w:r>
         <w:t xml:space="preserve"> being used. There are a numerous modules, for a complete list see here, </w:t>
@@ -527,13 +794,29 @@
         </w:r>
       </w:hyperlink>
       <w:r>
-        <w:t>. There is also an open source project for modules on Codeplex, the project is orig</w:t>
+        <w:t xml:space="preserve">. There is also an open source project for modules on </w:t>
+      </w:r>
+      <w:proofErr w:type="spellStart"/>
+      <w:r>
+        <w:t>Codeplex</w:t>
+      </w:r>
+      <w:proofErr w:type="spellEnd"/>
+      <w:r>
+        <w:t>, the project is orig</w:t>
       </w:r>
       <w:r>
         <w:t xml:space="preserve">inally for Bing Maps v7 control, the good news is most of them works with v8 control. </w:t>
       </w:r>
       <w:r>
-        <w:t xml:space="preserve">There is a compability list here </w:t>
+        <w:t xml:space="preserve">There is a </w:t>
+      </w:r>
+      <w:proofErr w:type="spellStart"/>
+      <w:r>
+        <w:t>compability</w:t>
+      </w:r>
+      <w:proofErr w:type="spellEnd"/>
+      <w:r>
+        <w:t xml:space="preserve"> list here </w:t>
       </w:r>
       <w:hyperlink r:id="rId13" w:history="1">
         <w:r>
@@ -549,7 +832,6 @@
     </w:p>
     <w:p>
       <w:r>
-        <w:lastRenderedPageBreak/>
         <w:t xml:space="preserve">In the public web site for this article the Custom Inbox Control are used. It means you are able to click on parks and the information available. </w:t>
       </w:r>
     </w:p>
@@ -1583,7 +1865,7 @@
 </file>
 
 <file path=customXml/itemProps1.xml><?xml version="1.0" encoding="utf-8"?>
-<ds:datastoreItem xmlns:ds="http://schemas.openxmlformats.org/officeDocument/2006/customXml" ds:itemID="{8A2D513F-2F51-4DC3-8214-F9BAD3FCAFB0}">
+<ds:datastoreItem xmlns:ds="http://schemas.openxmlformats.org/officeDocument/2006/customXml" ds:itemID="{E1918776-5612-4AFB-B848-1A64737DB2DE}">
   <ds:schemaRefs>
     <ds:schemaRef ds:uri="http://schemas.openxmlformats.org/officeDocument/2006/bibliography"/>
   </ds:schemaRefs>

</xml_diff>

<commit_message>
updated to vs 2017
</commit_message>
<xml_diff>
--- a/Pogo Rent 3000.docx
+++ b/Pogo Rent 3000.docx
@@ -32,7 +32,36 @@
     </w:p>
     <w:p>
       <w:r>
-        <w:t>Pogo Rent 3000 is a fictional company that hires pogo sticks round the world. Through a serious of articles will show how to add GIS functions to its website.</w:t>
+        <w:t>The aim of the articles is to give and idea how to build robust GIS applications build on .Net and Bing Maps.</w:t>
+      </w:r>
+    </w:p>
+    <w:p>
+      <w:r>
+        <w:t>Pogo Rent 3000 is a fictional company that hires pogo sticks round the world.</w:t>
+      </w:r>
+      <w:r>
+        <w:t xml:space="preserve"> As a consultant, I am asked to help implement GIS functionality to their web site and to where ever it gives value.</w:t>
+      </w:r>
+      <w:r>
+        <w:t xml:space="preserve"> Through a </w:t>
+      </w:r>
+      <w:r>
+        <w:t>couple</w:t>
+      </w:r>
+      <w:r>
+        <w:t xml:space="preserve"> of </w:t>
+      </w:r>
+      <w:r>
+        <w:t xml:space="preserve">posts I </w:t>
+      </w:r>
+      <w:r>
+        <w:t xml:space="preserve">will show how to </w:t>
+      </w:r>
+      <w:r>
+        <w:t>address this in a pragmatic way</w:t>
+      </w:r>
+      <w:r>
+        <w:t>.</w:t>
       </w:r>
       <w:r>
         <w:t xml:space="preserve"> For start the company wants to show a basic map with great Pogo parks in northern Sweden.</w:t>
@@ -40,41 +69,6 @@
     </w:p>
     <w:p>
       <w:r>
-        <w:t xml:space="preserve">The aim </w:t>
-      </w:r>
-      <w:r>
-        <w:t>of</w:t>
-      </w:r>
-      <w:r>
-        <w:t xml:space="preserve"> the</w:t>
-      </w:r>
-      <w:r>
-        <w:t xml:space="preserve"> articles</w:t>
-      </w:r>
-      <w:r>
-        <w:t xml:space="preserve"> is to give and idea</w:t>
-      </w:r>
-      <w:r>
-        <w:t xml:space="preserve"> </w:t>
-      </w:r>
-      <w:r>
-        <w:t>how to</w:t>
-      </w:r>
-      <w:r>
-        <w:t xml:space="preserve"> </w:t>
-      </w:r>
-      <w:r>
-        <w:t xml:space="preserve">build </w:t>
-      </w:r>
-      <w:r>
-        <w:t>robust</w:t>
-      </w:r>
-      <w:r>
-        <w:t xml:space="preserve"> GIS applications build on .Net and Bing Maps.</w:t>
-      </w:r>
-    </w:p>
-    <w:p>
-      <w:r>
         <w:t>The aim of this</w:t>
       </w:r>
       <w:r>
@@ -89,25 +83,43 @@
     </w:p>
     <w:p>
       <w:r>
-        <w:t>We strongly believe that using standard formats for communication with GIS backend is something that is of importan</w:t>
+        <w:t>I</w:t>
+      </w:r>
+      <w:r>
+        <w:t xml:space="preserve"> strongly </w:t>
+      </w:r>
+      <w:r>
+        <w:t>recommend</w:t>
+      </w:r>
+      <w:r>
+        <w:t xml:space="preserve"> using standard formats for communication with GIS backend is </w:t>
+      </w:r>
+      <w:r>
+        <w:t xml:space="preserve">really </w:t>
+      </w:r>
+      <w:r>
+        <w:t>importan</w:t>
       </w:r>
       <w:r>
         <w:t>ce and cannot be stated enough.</w:t>
       </w:r>
       <w:r>
-        <w:t xml:space="preserve"> </w:t>
-      </w:r>
-      <w:r>
-        <w:t xml:space="preserve">Showing </w:t>
+        <w:t xml:space="preserve"> The application also s</w:t>
+      </w:r>
+      <w:r>
+        <w:t xml:space="preserve">howing </w:t>
       </w:r>
       <w:r>
         <w:t>an</w:t>
       </w:r>
       <w:r>
-        <w:t xml:space="preserve"> example an</w:t>
-      </w:r>
-      <w:r>
-        <w:t xml:space="preserve"> endpoint </w:t>
+        <w:t xml:space="preserve"> example </w:t>
+      </w:r>
+      <w:r>
+        <w:t xml:space="preserve">of an </w:t>
+      </w:r>
+      <w:r>
+        <w:t xml:space="preserve">endpoint </w:t>
       </w:r>
       <w:r>
         <w:t xml:space="preserve">that simulates a Web Feature Service (WFS from OGC, see </w:t>
@@ -121,7 +133,18 @@
         </w:r>
       </w:hyperlink>
       <w:r>
-        <w:t xml:space="preserve">) or included in the code as a GeoServiceController. </w:t>
+        <w:t xml:space="preserve">) or included in the code as a </w:t>
+      </w:r>
+      <w:proofErr w:type="spellStart"/>
+      <w:r>
+        <w:t>GeoServiceController</w:t>
+      </w:r>
+      <w:proofErr w:type="spellEnd"/>
+      <w:r>
+        <w:t xml:space="preserve">. </w:t>
+      </w:r>
+      <w:r>
+        <w:t>OGC formats and protocol gives flexibility and maintainability.</w:t>
       </w:r>
     </w:p>
     <w:p>
@@ -134,7 +157,19 @@
     </w:p>
     <w:p>
       <w:r>
-        <w:t>The application is structured the simplest way possible and providing a robust platform to extend the system. We build a classic 3-tier application.</w:t>
+        <w:t>The application is structured the simplest way possible and providing a robust platform to extend the system</w:t>
+      </w:r>
+      <w:r>
+        <w:t xml:space="preserve"> later on</w:t>
+      </w:r>
+      <w:r>
+        <w:t xml:space="preserve">. </w:t>
+      </w:r>
+      <w:r>
+        <w:t>I</w:t>
+      </w:r>
+      <w:r>
+        <w:t xml:space="preserve"> build a classic 3-tier application.</w:t>
       </w:r>
     </w:p>
     <w:p>
@@ -159,10 +194,10 @@
             <v:path o:extrusionok="f" gradientshapeok="t" o:connecttype="rect"/>
             <o:lock v:ext="edit" aspectratio="t"/>
           </v:shapetype>
-          <v:shape id="_x0000_i1027" type="#_x0000_t75" style="width:194.4pt;height:244.8pt" o:ole="">
+          <v:shape id="_x0000_i1025" type="#_x0000_t75" style="width:197.25pt;height:243pt" o:ole="">
             <v:imagedata r:id="rId7" o:title=""/>
           </v:shape>
-          <o:OLEObject Type="Embed" ProgID="Visio.Drawing.15" ShapeID="_x0000_i1027" DrawAspect="Content" ObjectID="_1549911650" r:id="rId8"/>
+          <o:OLEObject Type="Embed" ProgID="Visio.Drawing.15" ShapeID="_x0000_i1025" DrawAspect="Content" ObjectID="_1551126173" r:id="rId8"/>
         </w:object>
       </w:r>
     </w:p>
@@ -175,58 +210,252 @@
       </w:r>
     </w:p>
     <w:p>
+      <w:r>
+        <w:t xml:space="preserve">On top </w:t>
+      </w:r>
+      <w:r>
+        <w:t>there is</w:t>
+      </w:r>
+      <w:r>
+        <w:t xml:space="preserve"> Bing Maps V8, it is </w:t>
+      </w:r>
+      <w:r>
+        <w:t xml:space="preserve">one of the best map </w:t>
+      </w:r>
+      <w:r>
+        <w:t>client</w:t>
+      </w:r>
+      <w:r>
+        <w:t xml:space="preserve"> out there as today. It provides a straight forward, documented API. More</w:t>
+      </w:r>
+      <w:r>
+        <w:t xml:space="preserve"> </w:t>
+      </w:r>
+      <w:r>
+        <w:t xml:space="preserve">over a set of spatial function like measuring and a set of </w:t>
+      </w:r>
+      <w:r>
+        <w:t xml:space="preserve">modules. A module is functionality you can </w:t>
+      </w:r>
+      <w:r>
+        <w:t>extend the</w:t>
+      </w:r>
+      <w:r>
+        <w:t xml:space="preserve"> web client</w:t>
+      </w:r>
+      <w:r>
+        <w:t xml:space="preserve"> with</w:t>
+      </w:r>
+      <w:r>
+        <w:t>. For example,</w:t>
+      </w:r>
+      <w:r>
+        <w:t xml:space="preserve"> with</w:t>
+      </w:r>
+      <w:r>
+        <w:t xml:space="preserve"> </w:t>
+      </w:r>
+      <w:proofErr w:type="spellStart"/>
+      <w:r>
+        <w:t>GeoJSON</w:t>
+      </w:r>
+      <w:proofErr w:type="spellEnd"/>
+      <w:r>
+        <w:t>, (</w:t>
+      </w:r>
+      <w:hyperlink r:id="rId9" w:history="1">
+        <w:r>
+          <w:rPr>
+            <w:rStyle w:val="Hyperlink"/>
+          </w:rPr>
+          <w:t>http://geojson.org</w:t>
+        </w:r>
+      </w:hyperlink>
+      <w:r>
+        <w:t xml:space="preserve">) </w:t>
+      </w:r>
+      <w:r>
+        <w:t xml:space="preserve">support. </w:t>
+      </w:r>
+      <w:r>
+        <w:t xml:space="preserve">The </w:t>
+      </w:r>
+      <w:r>
+        <w:t xml:space="preserve">small </w:t>
+      </w:r>
+      <w:r>
+        <w:t>script that is needed is</w:t>
+      </w:r>
+      <w:r>
+        <w:t>,</w:t>
+      </w:r>
+      <w:r>
+        <w:t xml:space="preserve"> for convenience</w:t>
+      </w:r>
+      <w:r>
+        <w:t>,</w:t>
+      </w:r>
+      <w:r>
+        <w:t xml:space="preserve"> </w:t>
+      </w:r>
+      <w:r>
+        <w:t xml:space="preserve">written in </w:t>
+      </w:r>
+      <w:proofErr w:type="spellStart"/>
+      <w:r>
+        <w:lastRenderedPageBreak/>
+        <w:t>TypeScript</w:t>
+      </w:r>
+      <w:proofErr w:type="spellEnd"/>
+      <w:r>
+        <w:t>.</w:t>
+      </w:r>
+      <w:r>
+        <w:t xml:space="preserve"> </w:t>
+      </w:r>
+      <w:proofErr w:type="spellStart"/>
+      <w:r>
+        <w:t>GeoJSON</w:t>
+      </w:r>
+      <w:proofErr w:type="spellEnd"/>
+      <w:r>
+        <w:t xml:space="preserve"> is an OGC standard</w:t>
+      </w:r>
+      <w:r>
+        <w:t xml:space="preserve"> since 2016. </w:t>
+      </w:r>
+      <w:r>
+        <w:t xml:space="preserve">This means we can add in other datasets from other sources without worrying about the format as long </w:t>
+      </w:r>
+      <w:r>
+        <w:t xml:space="preserve">as </w:t>
+      </w:r>
+      <w:r>
+        <w:t xml:space="preserve">it is </w:t>
+      </w:r>
+      <w:proofErr w:type="spellStart"/>
+      <w:r>
+        <w:t>GeoJSON</w:t>
+      </w:r>
+      <w:proofErr w:type="spellEnd"/>
+      <w:r>
+        <w:t xml:space="preserve">. </w:t>
+      </w:r>
+    </w:p>
+    <w:p>
+      <w:r>
+        <w:t xml:space="preserve">With the </w:t>
+      </w:r>
+      <w:proofErr w:type="spellStart"/>
+      <w:r>
+        <w:t>GeoJSON</w:t>
+      </w:r>
+      <w:proofErr w:type="spellEnd"/>
+      <w:r>
+        <w:t xml:space="preserve"> module it is super easy to parse the JSON from the server.</w:t>
+      </w:r>
+    </w:p>
+    <w:p>
       <w:pPr>
         <w:rPr>
           <w:i/>
         </w:rPr>
       </w:pPr>
       <w:r>
-        <w:t xml:space="preserve">On top we have Bing Maps V8, it is </w:t>
-      </w:r>
-      <w:r>
-        <w:t xml:space="preserve">one of the best map </w:t>
-      </w:r>
-      <w:r>
-        <w:t>widget out there as today. It provides a straight forward, documented API. More</w:t>
-      </w:r>
-      <w:r>
-        <w:t xml:space="preserve"> </w:t>
-      </w:r>
-      <w:r>
-        <w:t xml:space="preserve">over a set of spatial function like measuring and a set of </w:t>
-      </w:r>
-      <w:r>
-        <w:t xml:space="preserve">modules. A module is functionality you can add on to the web client. For example, </w:t>
+        <w:rPr>
+          <w:rFonts w:ascii="Consolas" w:hAnsi="Consolas" w:cs="Consolas"/>
+          <w:color w:val="0000FF"/>
+          <w:sz w:val="19"/>
+          <w:szCs w:val="19"/>
+        </w:rPr>
+        <w:t>let</w:t>
+      </w:r>
+      <w:r>
+        <w:rPr>
+          <w:rFonts w:ascii="Consolas" w:hAnsi="Consolas" w:cs="Consolas"/>
+          <w:color w:val="000000"/>
+          <w:sz w:val="19"/>
+          <w:szCs w:val="19"/>
+        </w:rPr>
+        <w:t xml:space="preserve"> primitives = </w:t>
       </w:r>
       <w:proofErr w:type="spellStart"/>
       <w:r>
-        <w:t>GeoJSON</w:t>
+        <w:rPr>
+          <w:rFonts w:ascii="Consolas" w:hAnsi="Consolas" w:cs="Consolas"/>
+          <w:color w:val="000000"/>
+          <w:sz w:val="19"/>
+          <w:szCs w:val="19"/>
+        </w:rPr>
+        <w:t>Microsoft.Maps.GeoJson.read</w:t>
       </w:r>
       <w:proofErr w:type="spellEnd"/>
       <w:r>
-        <w:t xml:space="preserve"> support. You c</w:t>
-      </w:r>
-      <w:r>
-        <w:t>an also write your own modules.</w:t>
-      </w:r>
-      <w:r>
-        <w:t xml:space="preserve"> The script that is needed is</w:t>
-      </w:r>
-      <w:r>
-        <w:t xml:space="preserve"> for convenience </w:t>
-      </w:r>
-      <w:bookmarkStart w:id="0" w:name="_GoBack"/>
-      <w:bookmarkEnd w:id="0"/>
-      <w:r>
-        <w:t xml:space="preserve">written in </w:t>
+        <w:rPr>
+          <w:rFonts w:ascii="Consolas" w:hAnsi="Consolas" w:cs="Consolas"/>
+          <w:color w:val="000000"/>
+          <w:sz w:val="19"/>
+          <w:szCs w:val="19"/>
+        </w:rPr>
+        <w:t>(</w:t>
       </w:r>
       <w:proofErr w:type="spellStart"/>
       <w:r>
-        <w:t>TypeScript</w:t>
+        <w:rPr>
+          <w:rFonts w:ascii="Consolas" w:hAnsi="Consolas" w:cs="Consolas"/>
+          <w:color w:val="000000"/>
+          <w:sz w:val="19"/>
+          <w:szCs w:val="19"/>
+        </w:rPr>
+        <w:t>geoJSONtext</w:t>
       </w:r>
       <w:proofErr w:type="spellEnd"/>
       <w:r>
-        <w:t>.</w:t>
+        <w:rPr>
+          <w:rFonts w:ascii="Consolas" w:hAnsi="Consolas" w:cs="Consolas"/>
+          <w:color w:val="000000"/>
+          <w:sz w:val="19"/>
+          <w:szCs w:val="19"/>
+        </w:rPr>
+        <w:t xml:space="preserve">) </w:t>
+      </w:r>
+      <w:r>
+        <w:rPr>
+          <w:rFonts w:ascii="Consolas" w:hAnsi="Consolas" w:cs="Consolas"/>
+          <w:color w:val="0000FF"/>
+          <w:sz w:val="19"/>
+          <w:szCs w:val="19"/>
+        </w:rPr>
+        <w:t>as</w:t>
+      </w:r>
+      <w:r>
+        <w:rPr>
+          <w:rFonts w:ascii="Consolas" w:hAnsi="Consolas" w:cs="Consolas"/>
+          <w:color w:val="000000"/>
+          <w:sz w:val="19"/>
+          <w:szCs w:val="19"/>
+        </w:rPr>
+        <w:t xml:space="preserve"> Array&lt;</w:t>
+      </w:r>
+      <w:proofErr w:type="spellStart"/>
+      <w:r>
+        <w:rPr>
+          <w:rFonts w:ascii="Consolas" w:hAnsi="Consolas" w:cs="Consolas"/>
+          <w:color w:val="000000"/>
+          <w:sz w:val="19"/>
+          <w:szCs w:val="19"/>
+        </w:rPr>
+        <w:t>Microsoft.Maps.IPrimitive</w:t>
+      </w:r>
+      <w:proofErr w:type="spellEnd"/>
+      <w:r>
+        <w:rPr>
+          <w:rFonts w:ascii="Consolas" w:hAnsi="Consolas" w:cs="Consolas"/>
+          <w:color w:val="000000"/>
+          <w:sz w:val="19"/>
+          <w:szCs w:val="19"/>
+        </w:rPr>
+        <w:t>&gt;;</w:t>
       </w:r>
     </w:p>
     <w:p>
@@ -234,7 +463,6 @@
         <w:pStyle w:val="Heading2"/>
       </w:pPr>
       <w:r>
-        <w:lastRenderedPageBreak/>
         <w:t>Service Tier</w:t>
       </w:r>
     </w:p>
@@ -243,7 +471,13 @@
         <w:t>A</w:t>
       </w:r>
       <w:r>
-        <w:t>s service tier we have a</w:t>
+        <w:t xml:space="preserve">s service tier </w:t>
+      </w:r>
+      <w:r>
+        <w:t>I</w:t>
+      </w:r>
+      <w:r>
+        <w:t xml:space="preserve"> have a</w:t>
       </w:r>
       <w:r>
         <w:t xml:space="preserve"> Asp.NET Web API. This tier is boosted with Net Topology Suit</w:t>
@@ -251,7 +485,7 @@
       <w:r>
         <w:t xml:space="preserve"> (NTS, </w:t>
       </w:r>
-      <w:hyperlink r:id="rId9" w:history="1">
+      <w:hyperlink r:id="rId10" w:history="1">
         <w:r>
           <w:rPr>
             <w:rStyle w:val="Hyperlink"/>
@@ -300,6 +534,8 @@
       <w:r>
         <w:t xml:space="preserve"> </w:t>
       </w:r>
+      <w:bookmarkStart w:id="0" w:name="_GoBack"/>
+      <w:bookmarkEnd w:id="0"/>
     </w:p>
     <w:p>
       <w:pPr>
@@ -322,7 +558,19 @@
       </w:r>
       <w:proofErr w:type="spellEnd"/>
       <w:r>
-        <w:t xml:space="preserve"> file. We could of course easily just ask for the </w:t>
+        <w:t xml:space="preserve"> file. </w:t>
+      </w:r>
+      <w:r>
+        <w:t>I</w:t>
+      </w:r>
+      <w:r>
+        <w:t xml:space="preserve"> could of course easily just </w:t>
+      </w:r>
+      <w:r>
+        <w:t>accessed</w:t>
+      </w:r>
+      <w:r>
+        <w:t xml:space="preserve"> </w:t>
       </w:r>
       <w:proofErr w:type="spellStart"/>
       <w:r>
@@ -330,10 +578,19 @@
       </w:r>
       <w:proofErr w:type="spellEnd"/>
       <w:r>
-        <w:t xml:space="preserve"> file directly through a GET request from the client but for demo purpose we actually read and parse the file with NTS.</w:t>
-      </w:r>
-      <w:r>
-        <w:t xml:space="preserve"> The data tier also has an interface, </w:t>
+        <w:t xml:space="preserve"> file directly through a GET request from the client but for demo purpose </w:t>
+      </w:r>
+      <w:r>
+        <w:t>I</w:t>
+      </w:r>
+      <w:r>
+        <w:t xml:space="preserve"> actually read and parse the file with NTS.</w:t>
+      </w:r>
+      <w:r>
+        <w:t xml:space="preserve"> The data tier also </w:t>
+      </w:r>
+      <w:r>
+        <w:t>have an interface. The idea with the interface is that it should be easy to add other data sources, for example SQL Server.</w:t>
       </w:r>
     </w:p>
     <w:p>
@@ -573,10 +830,13 @@
         <w:t>simple as possible and it provides possibility to extend the PogoRent3000 system.</w:t>
       </w:r>
       <w:r>
-        <w:t xml:space="preserve"> To summarize, building a GIS application has the same struc</w:t>
-      </w:r>
-      <w:r>
-        <w:t>ture as any 3-tier application.</w:t>
+        <w:t xml:space="preserve"> To summarize, building a GIS application </w:t>
+      </w:r>
+      <w:r>
+        <w:t xml:space="preserve">is not different than building any </w:t>
+      </w:r>
+      <w:r>
+        <w:t>3-tier application.</w:t>
       </w:r>
     </w:p>
     <w:p/>
@@ -584,270 +844,41 @@
       <w:pPr>
         <w:pStyle w:val="Title"/>
       </w:pPr>
-      <w:r>
-        <w:t>POGO RENT 3000 PART 2</w:t>
-      </w:r>
-    </w:p>
-    <w:p>
-      <w:r>
-        <w:t xml:space="preserve">In the first part we described how to </w:t>
-      </w:r>
-      <w:r>
-        <w:t>build for</w:t>
-      </w:r>
-      <w:r>
-        <w:t xml:space="preserve"> a robust GIS </w:t>
-      </w:r>
-      <w:r>
-        <w:t>system</w:t>
-      </w:r>
-      <w:r>
-        <w:t>. In this pa</w:t>
-      </w:r>
-      <w:r>
-        <w:t>rt we’ll move</w:t>
-      </w:r>
-      <w:r>
-        <w:t xml:space="preserve"> on to static maps and modules</w:t>
-      </w:r>
-    </w:p>
-    <w:p>
-      <w:pPr>
-        <w:pStyle w:val="Heading1"/>
-      </w:pPr>
-      <w:r>
-        <w:t>Static Maps</w:t>
-      </w:r>
-    </w:p>
-    <w:p>
-      <w:r>
-        <w:t xml:space="preserve">Static maps are great. In many occasions you just need to provide an image. You really don’t need an interactive map. Sometimes you just want to show a location, or a route between locations. For this </w:t>
-      </w:r>
-      <w:r>
-        <w:t>purpose,</w:t>
-      </w:r>
-      <w:r>
-        <w:t xml:space="preserve"> static maps are great.</w:t>
-      </w:r>
-    </w:p>
-    <w:p>
-      <w:r>
-        <w:t xml:space="preserve">So where does </w:t>
-      </w:r>
-      <w:r>
-        <w:t xml:space="preserve">static maps fit </w:t>
-      </w:r>
-      <w:r>
-        <w:t xml:space="preserve">in our solution. On our web site! We want to show spots where it is great to </w:t>
-      </w:r>
-      <w:r>
-        <w:t>pogo.</w:t>
-      </w:r>
-      <w:r>
-        <w:t xml:space="preserve"> It is really to embed a static map. Just treat it as any image! For example</w:t>
-      </w:r>
-    </w:p>
-    <w:p>
-      <w:pPr>
-        <w:rPr>
-          <w:rFonts w:ascii="Consolas" w:hAnsi="Consolas" w:cs="Consolas"/>
-          <w:color w:val="0000FF"/>
-          <w:sz w:val="19"/>
-          <w:szCs w:val="19"/>
-        </w:rPr>
-      </w:pPr>
-      <w:r>
-        <w:rPr>
-          <w:rFonts w:ascii="Consolas" w:hAnsi="Consolas" w:cs="Consolas"/>
-          <w:color w:val="0000FF"/>
-          <w:sz w:val="19"/>
-          <w:szCs w:val="19"/>
-        </w:rPr>
-        <w:t>&lt;</w:t>
-      </w:r>
-      <w:proofErr w:type="spellStart"/>
-      <w:r>
-        <w:rPr>
-          <w:rFonts w:ascii="Consolas" w:hAnsi="Consolas" w:cs="Consolas"/>
-          <w:color w:val="800000"/>
-          <w:sz w:val="19"/>
-          <w:szCs w:val="19"/>
-        </w:rPr>
-        <w:t>img</w:t>
-      </w:r>
-      <w:proofErr w:type="spellEnd"/>
-      <w:r>
-        <w:rPr>
-          <w:rFonts w:ascii="Consolas" w:hAnsi="Consolas" w:cs="Consolas"/>
-          <w:color w:val="000000"/>
-          <w:sz w:val="19"/>
-          <w:szCs w:val="19"/>
-        </w:rPr>
-        <w:t xml:space="preserve"> </w:t>
-      </w:r>
-      <w:r>
-        <w:rPr>
-          <w:rFonts w:ascii="Consolas" w:hAnsi="Consolas" w:cs="Consolas"/>
-          <w:color w:val="FF0000"/>
-          <w:sz w:val="19"/>
-          <w:szCs w:val="19"/>
-        </w:rPr>
-        <w:t>src</w:t>
-      </w:r>
-      <w:r>
-        <w:rPr>
-          <w:rFonts w:ascii="Consolas" w:hAnsi="Consolas" w:cs="Consolas"/>
-          <w:color w:val="0000FF"/>
-          <w:sz w:val="19"/>
-          <w:szCs w:val="19"/>
-        </w:rPr>
-        <w:t>="http://dev.virtualearth.net/REST/v1/Imagery/Map/Road/-28.014407569005286,153.42029571533203/12?mapSize=200,200&amp;key={BING KEY} /&gt;</w:t>
-      </w:r>
-    </w:p>
-    <w:p>
-      <w:r>
-        <w:t xml:space="preserve">The above will include an image on a web page that is 200x200px in size. Since it is an image it can be treated as an image. For example, put them in a </w:t>
-      </w:r>
-      <w:r>
-        <w:t>slider</w:t>
-      </w:r>
-      <w:r>
-        <w:t>.</w:t>
-      </w:r>
-      <w:r>
-        <w:t xml:space="preserve"> </w:t>
-      </w:r>
-      <w:r>
-        <w:t xml:space="preserve">It is a bit tricky to get the URL correct, here is the documentation on MSDN </w:t>
-      </w:r>
-      <w:hyperlink r:id="rId10" w:history="1">
-        <w:r>
-          <w:rPr>
-            <w:rStyle w:val="Hyperlink"/>
-          </w:rPr>
-          <w:t>https://msdn.microsoft.com/en-us/library/ff701724.aspx</w:t>
-        </w:r>
-      </w:hyperlink>
-      <w:r>
-        <w:t>.</w:t>
-      </w:r>
-      <w:r>
-        <w:t xml:space="preserve"> And a 3</w:t>
-      </w:r>
-      <w:r>
-        <w:rPr>
-          <w:vertAlign w:val="superscript"/>
-        </w:rPr>
-        <w:t>rd</w:t>
-      </w:r>
-      <w:r>
-        <w:t xml:space="preserve"> party configuration tool is available online</w:t>
-      </w:r>
-      <w:r>
-        <w:t xml:space="preserve"> here</w:t>
-      </w:r>
-      <w:r>
-        <w:t xml:space="preserve"> </w:t>
-      </w:r>
-      <w:hyperlink r:id="rId11" w:history="1">
-        <w:r>
-          <w:rPr>
-            <w:rStyle w:val="Hyperlink"/>
-          </w:rPr>
-          <w:t>http://staticmapmaker.com/bing/</w:t>
-        </w:r>
-      </w:hyperlink>
-      <w:r>
-        <w:t>.</w:t>
-      </w:r>
-    </w:p>
-    <w:p>
-      <w:r>
-        <w:t>In the example site, we have just included static maps as images since it fits our purpose of showing where to pogo.</w:t>
-      </w:r>
-    </w:p>
-    <w:p>
-      <w:pPr>
-        <w:pStyle w:val="Heading1"/>
-      </w:pPr>
-      <w:r>
-        <w:lastRenderedPageBreak/>
-        <w:t>Modules</w:t>
-      </w:r>
-    </w:p>
-    <w:p>
-      <w:r>
-        <w:t>Modules is</w:t>
-      </w:r>
-      <w:r>
-        <w:t xml:space="preserve"> a </w:t>
-      </w:r>
-      <w:r>
-        <w:t>pluggable techniqu</w:t>
-      </w:r>
-      <w:r>
-        <w:t xml:space="preserve">e to add functions to Bing Maps. In the demo site the </w:t>
-      </w:r>
-      <w:proofErr w:type="spellStart"/>
-      <w:r>
-        <w:t>GeoJSON</w:t>
-      </w:r>
-      <w:proofErr w:type="spellEnd"/>
-      <w:r>
-        <w:t xml:space="preserve"> module</w:t>
-      </w:r>
-      <w:r>
-        <w:t xml:space="preserve"> being used. There are a numerous modules, for a complete list see here, </w:t>
-      </w:r>
-      <w:hyperlink r:id="rId12" w:history="1">
-        <w:r>
-          <w:rPr>
-            <w:rStyle w:val="Hyperlink"/>
-          </w:rPr>
-          <w:t>https://msdn.microsoft.com/en-us/library/dd877180.aspx</w:t>
-        </w:r>
-      </w:hyperlink>
-      <w:r>
-        <w:t xml:space="preserve">. There is also an open source project for modules on </w:t>
-      </w:r>
-      <w:proofErr w:type="spellStart"/>
-      <w:r>
-        <w:t>Codeplex</w:t>
-      </w:r>
-      <w:proofErr w:type="spellEnd"/>
-      <w:r>
-        <w:t>, the project is orig</w:t>
-      </w:r>
-      <w:r>
-        <w:t xml:space="preserve">inally for Bing Maps v7 control, the good news is most of them works with v8 control. </w:t>
-      </w:r>
-      <w:r>
-        <w:t xml:space="preserve">There is a </w:t>
-      </w:r>
-      <w:proofErr w:type="spellStart"/>
-      <w:r>
-        <w:t>compability</w:t>
-      </w:r>
-      <w:proofErr w:type="spellEnd"/>
-      <w:r>
-        <w:t xml:space="preserve"> list here </w:t>
-      </w:r>
-      <w:hyperlink r:id="rId13" w:history="1">
-        <w:r>
-          <w:rPr>
-            <w:rStyle w:val="Hyperlink"/>
-          </w:rPr>
-          <w:t>https://bingmapsv7modules.codeplex.com/wikipage?title=Module%20Compatibility%20with%20Bing%20Maps%20V8</w:t>
-        </w:r>
-      </w:hyperlink>
-      <w:r>
-        <w:t>.</w:t>
-      </w:r>
-    </w:p>
-    <w:p>
-      <w:r>
-        <w:t xml:space="preserve">In the public web site for this article the Custom Inbox Control are used. It means you are able to click on parks and the information available. </w:t>
-      </w:r>
+    </w:p>
+    <w:p>
+      <w:pPr>
+        <w:pStyle w:val="Title"/>
+      </w:pPr>
+    </w:p>
+    <w:p>
+      <w:pPr>
+        <w:pStyle w:val="Title"/>
+      </w:pPr>
+    </w:p>
+    <w:p>
+      <w:pPr>
+        <w:pStyle w:val="Title"/>
+      </w:pPr>
+    </w:p>
+    <w:p>
+      <w:pPr>
+        <w:pStyle w:val="Title"/>
+      </w:pPr>
+    </w:p>
+    <w:p>
+      <w:pPr>
+        <w:pStyle w:val="Title"/>
+      </w:pPr>
+    </w:p>
+    <w:p>
+      <w:pPr>
+        <w:pStyle w:val="Title"/>
+      </w:pPr>
+    </w:p>
+    <w:p>
+      <w:pPr>
+        <w:pStyle w:val="Title"/>
+      </w:pPr>
     </w:p>
     <w:sectPr>
       <w:pgSz w:w="11906" w:h="16838"/>
@@ -1879,7 +1910,7 @@
 </file>
 
 <file path=customXml/itemProps1.xml><?xml version="1.0" encoding="utf-8"?>
-<ds:datastoreItem xmlns:ds="http://schemas.openxmlformats.org/officeDocument/2006/customXml" ds:itemID="{39DFEAD5-4E29-4248-8187-4A2AD58AEB6D}">
+<ds:datastoreItem xmlns:ds="http://schemas.openxmlformats.org/officeDocument/2006/customXml" ds:itemID="{A2BBC323-CA37-475A-8A62-129A4F27CF23}">
   <ds:schemaRefs>
     <ds:schemaRef ds:uri="http://schemas.openxmlformats.org/officeDocument/2006/bibliography"/>
   </ds:schemaRefs>

</xml_diff>